<commit_message>
Got file mode working
Updated code to the point of working file mode, next line of business is interactive mode
</commit_message>
<xml_diff>
--- a/Report_Collection_Template.docx
+++ b/Report_Collection_Template.docx
@@ -352,7 +352,7 @@
           <w:sz w:val="24"/>
           <w:szCs w:val="24"/>
         </w:rPr>
-        <w:t>In this section of the report, introduce the project in your own words. This section gauges your overall understanding of the project. Delete all of these prompts in your final version. Plan on writing around 1-2 paragraphs for each section. Reports should typically be around 1-2 pages in length (not including your code). Fonts should be in Times New Roman, 12pt, with single spacing.</w:t>
+        <w:t xml:space="preserve">The following project is a C-based implementation of a pseudo-shell that is capable of operating a series of commands. The project allows the user to operate the shell in two modes interactive, and </w:t>
       </w:r>
     </w:p>
     <w:p>
@@ -884,7 +884,7 @@
               </wp:anchor>
             </w:drawing>
           </mc:Choice>
-          <mc:Fallback xmlns:dgm="http://schemas.openxmlformats.org/drawingml/2006/diagram" xmlns:lc="http://schemas.openxmlformats.org/drawingml/2006/lockedCanvas" xmlns:c="http://schemas.openxmlformats.org/drawingml/2006/chart" xmlns:pic="http://schemas.openxmlformats.org/drawingml/2006/picture" xmlns:a="http://schemas.openxmlformats.org/drawingml/2006/main" xmlns:sl="http://schemas.openxmlformats.org/schemaLibrary/2006/main">
+          <mc:Fallback xmlns:sl="http://schemas.openxmlformats.org/schemaLibrary/2006/main" xmlns:a="http://schemas.openxmlformats.org/drawingml/2006/main" xmlns:pic="http://schemas.openxmlformats.org/drawingml/2006/picture" xmlns:c="http://schemas.openxmlformats.org/drawingml/2006/chart" xmlns:lc="http://schemas.openxmlformats.org/drawingml/2006/lockedCanvas" xmlns:dgm="http://schemas.openxmlformats.org/drawingml/2006/diagram">
             <w:drawing>
               <wp:anchor allowOverlap="1" behindDoc="0" distB="45720" distT="45720" distL="114300" distR="114300" hidden="0" layoutInCell="1" locked="0" relativeHeight="0" simplePos="0">
                 <wp:simplePos x="0" y="0"/>
@@ -996,7 +996,7 @@
               </wp:anchor>
             </w:drawing>
           </mc:Choice>
-          <mc:Fallback xmlns:dgm="http://schemas.openxmlformats.org/drawingml/2006/diagram" xmlns:lc="http://schemas.openxmlformats.org/drawingml/2006/lockedCanvas" xmlns:c="http://schemas.openxmlformats.org/drawingml/2006/chart" xmlns:pic="http://schemas.openxmlformats.org/drawingml/2006/picture" xmlns:a="http://schemas.openxmlformats.org/drawingml/2006/main" xmlns:sl="http://schemas.openxmlformats.org/schemaLibrary/2006/main">
+          <mc:Fallback xmlns:sl="http://schemas.openxmlformats.org/schemaLibrary/2006/main" xmlns:a="http://schemas.openxmlformats.org/drawingml/2006/main" xmlns:pic="http://schemas.openxmlformats.org/drawingml/2006/picture" xmlns:c="http://schemas.openxmlformats.org/drawingml/2006/chart" xmlns:lc="http://schemas.openxmlformats.org/drawingml/2006/lockedCanvas" xmlns:dgm="http://schemas.openxmlformats.org/drawingml/2006/diagram">
             <w:drawing>
               <wp:anchor allowOverlap="1" behindDoc="0" distB="0" distT="0" distL="114300" distR="114300" hidden="0" layoutInCell="1" locked="0" relativeHeight="0" simplePos="0">
                 <wp:simplePos x="0" y="0"/>

</xml_diff>

<commit_message>
Fixed some memory leaks
</commit_message>
<xml_diff>
--- a/Report_Collection_Template.docx
+++ b/Report_Collection_Template.docx
@@ -352,7 +352,90 @@
           <w:sz w:val="24"/>
           <w:szCs w:val="24"/>
         </w:rPr>
-        <w:t xml:space="preserve">The following project is a C-based implementation of a pseudo-shell that is capable of operating a series of commands. The project allows the user to operate the shell in two modes interactive, and </w:t>
+        <w:t xml:space="preserve">The following project is a C-based implementation of a pseudo-shell that is capable of operating a series of commands. The project allows the user to operate the shell in two </w:t>
+      </w:r>
+      <w:r>
+        <w:rPr>
+          <w:rFonts w:ascii="Times New Roman" w:eastAsia="Times New Roman" w:hAnsi="Times New Roman" w:cs="Times New Roman"/>
+          <w:i/>
+          <w:sz w:val="24"/>
+          <w:szCs w:val="24"/>
+        </w:rPr>
+        <w:t>modes, interactive</w:t>
+      </w:r>
+      <w:r>
+        <w:rPr>
+          <w:rFonts w:ascii="Times New Roman" w:eastAsia="Times New Roman" w:hAnsi="Times New Roman" w:cs="Times New Roman"/>
+          <w:i/>
+          <w:sz w:val="24"/>
+          <w:szCs w:val="24"/>
+        </w:rPr>
+        <w:t xml:space="preserve">, and </w:t>
+      </w:r>
+      <w:r>
+        <w:rPr>
+          <w:rFonts w:ascii="Times New Roman" w:eastAsia="Times New Roman" w:hAnsi="Times New Roman" w:cs="Times New Roman"/>
+          <w:i/>
+          <w:sz w:val="24"/>
+          <w:szCs w:val="24"/>
+        </w:rPr>
+        <w:t xml:space="preserve">file. Interactive mode launches a pseudo-shell where the user can either type a command and its arguments and then press enter to submit them or submit a list of commands delineated by the ‘;’ character. The user is able to execute a series of different commands from </w:t>
+      </w:r>
+      <w:r>
+        <w:rPr>
+          <w:rFonts w:ascii="Times New Roman" w:eastAsia="Times New Roman" w:hAnsi="Times New Roman" w:cs="Times New Roman"/>
+          <w:i/>
+          <w:sz w:val="24"/>
+          <w:szCs w:val="24"/>
+        </w:rPr>
+        <w:t>Linux</w:t>
+      </w:r>
+      <w:r>
+        <w:rPr>
+          <w:rFonts w:ascii="Times New Roman" w:eastAsia="Times New Roman" w:hAnsi="Times New Roman" w:cs="Times New Roman"/>
+          <w:i/>
+          <w:sz w:val="24"/>
+          <w:szCs w:val="24"/>
+        </w:rPr>
+        <w:t xml:space="preserve">, that are now implemented via the </w:t>
+      </w:r>
+      <w:r>
+        <w:rPr>
+          <w:rFonts w:ascii="Times New Roman" w:eastAsia="Times New Roman" w:hAnsi="Times New Roman" w:cs="Times New Roman"/>
+          <w:i/>
+          <w:sz w:val="24"/>
+          <w:szCs w:val="24"/>
+        </w:rPr>
+        <w:t>“</w:t>
+      </w:r>
+      <w:proofErr w:type="spellStart"/>
+      <w:r>
+        <w:rPr>
+          <w:rFonts w:ascii="Times New Roman" w:eastAsia="Times New Roman" w:hAnsi="Times New Roman" w:cs="Times New Roman"/>
+          <w:i/>
+          <w:sz w:val="24"/>
+          <w:szCs w:val="24"/>
+        </w:rPr>
+        <w:t>command.c</w:t>
+      </w:r>
+      <w:proofErr w:type="spellEnd"/>
+      <w:r>
+        <w:rPr>
+          <w:rFonts w:ascii="Times New Roman" w:eastAsia="Times New Roman" w:hAnsi="Times New Roman" w:cs="Times New Roman"/>
+          <w:i/>
+          <w:sz w:val="24"/>
+          <w:szCs w:val="24"/>
+        </w:rPr>
+        <w:t>”</w:t>
+      </w:r>
+      <w:r>
+        <w:rPr>
+          <w:rFonts w:ascii="Times New Roman" w:eastAsia="Times New Roman" w:hAnsi="Times New Roman" w:cs="Times New Roman"/>
+          <w:i/>
+          <w:sz w:val="24"/>
+          <w:szCs w:val="24"/>
+        </w:rPr>
+        <w:t xml:space="preserve"> file algorithms and functions. </w:t>
       </w:r>
     </w:p>
     <w:p>
@@ -377,42 +460,148 @@
     </w:p>
     <w:p>
       <w:pPr>
-        <w:jc w:val="both"/>
-        <w:rPr>
-          <w:rFonts w:ascii="Times New Roman" w:eastAsia="Times New Roman" w:hAnsi="Times New Roman" w:cs="Times New Roman"/>
-          <w:i/>
-          <w:sz w:val="24"/>
-          <w:szCs w:val="24"/>
-        </w:rPr>
-      </w:pPr>
-      <w:r>
-        <w:rPr>
-          <w:rFonts w:ascii="Times New Roman" w:eastAsia="Times New Roman" w:hAnsi="Times New Roman" w:cs="Times New Roman"/>
-          <w:i/>
-          <w:sz w:val="24"/>
-          <w:szCs w:val="24"/>
-        </w:rPr>
-        <w:t>In this section of the report talk, about what you know about the algorithm(s) or method(s) you are using. If you made some executive choices in what methods you use, then talk about them here. For instance, typically in systems development, there are many ways to implement a system call or to manage threads and processes. Aim for about 1-2 full paragraphs. While doing background research, you may come across something that really helped you understand the topics cover under a project (</w:t>
-      </w:r>
-      <w:proofErr w:type="gramStart"/>
-      <w:r>
-        <w:rPr>
-          <w:rFonts w:ascii="Times New Roman" w:eastAsia="Times New Roman" w:hAnsi="Times New Roman" w:cs="Times New Roman"/>
-          <w:i/>
-          <w:sz w:val="24"/>
-          <w:szCs w:val="24"/>
-        </w:rPr>
-        <w:t>i.e.</w:t>
-      </w:r>
-      <w:proofErr w:type="gramEnd"/>
-      <w:r>
-        <w:rPr>
-          <w:rFonts w:ascii="Times New Roman" w:eastAsia="Times New Roman" w:hAnsi="Times New Roman" w:cs="Times New Roman"/>
-          <w:i/>
-          <w:sz w:val="24"/>
-          <w:szCs w:val="24"/>
-        </w:rPr>
-        <w:t xml:space="preserve"> system calls, threads, processes, scheduling, etc.), write about that here.</w:t>
+        <w:pStyle w:val="whitespace-pre-wrap"/>
+      </w:pPr>
+      <w:r>
+        <w:t>For this project, I utilized various system calls to implement essential commands. One of the key methods I used was the</w:t>
+      </w:r>
+      <w:r>
+        <w:t xml:space="preserve"> open() </w:t>
+      </w:r>
+      <w:r>
+        <w:t>system call, which I employed with different flags to achieve the desired file operations. For instance, when implementing the</w:t>
+      </w:r>
+      <w:r>
+        <w:t xml:space="preserve"> </w:t>
+      </w:r>
+      <w:proofErr w:type="spellStart"/>
+      <w:r>
+        <w:t>copyFile</w:t>
+      </w:r>
+      <w:proofErr w:type="spellEnd"/>
+      <w:r>
+        <w:t xml:space="preserve"> function, I carefully evaluated the available flags and opted for the</w:t>
+      </w:r>
+      <w:r>
+        <w:t xml:space="preserve"> O-CREAT </w:t>
+      </w:r>
+      <w:r>
+        <w:t>flag</w:t>
+      </w:r>
+      <w:r>
+        <w:t xml:space="preserve"> as one of my flags in order</w:t>
+      </w:r>
+      <w:r>
+        <w:t xml:space="preserve"> to </w:t>
+      </w:r>
+      <w:r>
+        <w:t xml:space="preserve">ensure the </w:t>
+      </w:r>
+      <w:r>
+        <w:t>creat</w:t>
+      </w:r>
+      <w:r>
+        <w:t>ion of a file if</w:t>
+      </w:r>
+      <w:r>
+        <w:t xml:space="preserve"> th</w:t>
+      </w:r>
+      <w:r>
+        <w:t>e</w:t>
+      </w:r>
+      <w:r>
+        <w:t xml:space="preserve"> file did</w:t>
+      </w:r>
+      <w:r>
+        <w:t xml:space="preserve"> not already </w:t>
+      </w:r>
+      <w:r>
+        <w:t xml:space="preserve">exist. </w:t>
+      </w:r>
+      <w:r>
+        <w:t xml:space="preserve">I made this </w:t>
+      </w:r>
+      <w:r>
+        <w:t xml:space="preserve">choice </w:t>
+      </w:r>
+      <w:r>
+        <w:t xml:space="preserve">as </w:t>
+      </w:r>
+      <w:r>
+        <w:t xml:space="preserve">it aligned </w:t>
+      </w:r>
+      <w:r>
+        <w:t xml:space="preserve">better </w:t>
+      </w:r>
+      <w:r>
+        <w:t>with the requirement of handling non-existent files.</w:t>
+      </w:r>
+      <w:r>
+        <w:t xml:space="preserve"> </w:t>
+      </w:r>
+      <w:r>
+        <w:t xml:space="preserve">I </w:t>
+      </w:r>
+      <w:r>
+        <w:t xml:space="preserve">also </w:t>
+      </w:r>
+      <w:r>
+        <w:t xml:space="preserve">encountered challenges related to access permissions and ensuring proper file creation. To address these issues, I implemented </w:t>
+      </w:r>
+      <w:r>
+        <w:t xml:space="preserve">more </w:t>
+      </w:r>
+      <w:r>
+        <w:t>error handling</w:t>
+      </w:r>
+      <w:r>
+        <w:t xml:space="preserve"> code</w:t>
+      </w:r>
+      <w:r>
+        <w:t xml:space="preserve">, including an additional error </w:t>
+      </w:r>
+      <w:r>
+        <w:t>case</w:t>
+      </w:r>
+      <w:r>
+        <w:t xml:space="preserve"> for situations where the file failed to be created. This was particularly important for maintaining robustness and providing informative feedback to the user.</w:t>
+      </w:r>
+    </w:p>
+    <w:p>
+      <w:pPr>
+        <w:pStyle w:val="whitespace-pre-wrap"/>
+      </w:pPr>
+      <w:r>
+        <w:t xml:space="preserve">Another critical aspect of my implementation was buffer management. Initially, I struggled with ensuring that buffers were </w:t>
+      </w:r>
+      <w:r>
+        <w:t>getting flushed when needed</w:t>
+      </w:r>
+      <w:r>
+        <w:t>, especially in the main file where I used print statements instead of write statements. To resolve this, I incorporated</w:t>
+      </w:r>
+      <w:r>
+        <w:t xml:space="preserve"> flush </w:t>
+      </w:r>
+      <w:r>
+        <w:t xml:space="preserve">statements, which I had only used once before. However, during my research, I came across an article that provided a comprehensive explanation of buffer flushing in various scenarios, which </w:t>
+      </w:r>
+      <w:r>
+        <w:t>ultimately made me decide to stick with flushing as opposed to utilizing only write statements</w:t>
+      </w:r>
+      <w:r>
+        <w:t>.</w:t>
+      </w:r>
+      <w:r>
+        <w:t xml:space="preserve"> Throughout the project there was much looking into many of the </w:t>
+      </w:r>
+      <w:proofErr w:type="spellStart"/>
+      <w:r>
+        <w:t>syscalls</w:t>
+      </w:r>
+      <w:proofErr w:type="spellEnd"/>
+      <w:r>
+        <w:t>, many of which I had never used before such as rename(), and unlink().</w:t>
       </w:r>
     </w:p>
     <w:p>
@@ -490,7 +679,7 @@
           <w:noProof/>
         </w:rPr>
         <mc:AlternateContent>
-          <mc:Choice Requires="wpg">
+          <mc:Choice Requires="wps">
             <w:drawing>
               <wp:anchor distT="45720" distB="45720" distL="114300" distR="114300" simplePos="0" relativeHeight="251658240" behindDoc="0" locked="0" layoutInCell="1" hidden="0" allowOverlap="1">
                 <wp:simplePos x="0" y="0"/>
@@ -884,47 +1073,358 @@
               </wp:anchor>
             </w:drawing>
           </mc:Choice>
-          <mc:Fallback xmlns:sl="http://schemas.openxmlformats.org/schemaLibrary/2006/main" xmlns:a="http://schemas.openxmlformats.org/drawingml/2006/main" xmlns:pic="http://schemas.openxmlformats.org/drawingml/2006/picture" xmlns:c="http://schemas.openxmlformats.org/drawingml/2006/chart" xmlns:lc="http://schemas.openxmlformats.org/drawingml/2006/lockedCanvas" xmlns:dgm="http://schemas.openxmlformats.org/drawingml/2006/diagram">
-            <w:drawing>
-              <wp:anchor allowOverlap="1" behindDoc="0" distB="45720" distT="45720" distL="114300" distR="114300" hidden="0" layoutInCell="1" locked="0" relativeHeight="0" simplePos="0">
-                <wp:simplePos x="0" y="0"/>
-                <wp:positionH relativeFrom="column">
-                  <wp:posOffset>1727200</wp:posOffset>
-                </wp:positionH>
-                <wp:positionV relativeFrom="paragraph">
-                  <wp:posOffset>464820</wp:posOffset>
-                </wp:positionV>
-                <wp:extent cx="3400425" cy="1447800"/>
-                <wp:effectExtent b="0" l="0" r="0" t="0"/>
-                <wp:wrapTopAndBottom distB="45720" distT="45720"/>
-                <wp:docPr id="218" name="image1.png"/>
-                <a:graphic>
-                  <a:graphicData uri="http://schemas.openxmlformats.org/drawingml/2006/picture">
-                    <pic:pic>
-                      <pic:nvPicPr>
-                        <pic:cNvPr id="0" name="image1.png"/>
-                        <pic:cNvPicPr preferRelativeResize="0"/>
-                      </pic:nvPicPr>
-                      <pic:blipFill>
-                        <a:blip r:embed="rId7"/>
-                        <a:srcRect/>
-                        <a:stretch>
-                          <a:fillRect/>
-                        </a:stretch>
-                      </pic:blipFill>
-                      <pic:spPr>
-                        <a:xfrm>
-                          <a:off x="0" y="0"/>
-                          <a:ext cx="3400425" cy="1447800"/>
-                        </a:xfrm>
-                        <a:prstGeom prst="rect"/>
-                        <a:ln/>
-                      </pic:spPr>
-                    </pic:pic>
-                  </a:graphicData>
-                </a:graphic>
-              </wp:anchor>
-            </w:drawing>
+          <mc:Fallback>
+            <w:pict>
+              <v:rect id="Rectangle 218" o:spid="_x0000_s1026" style="position:absolute;left:0;text-align:left;margin-left:136pt;margin-top:36.6pt;width:267.75pt;height:114pt;z-index:251658240;visibility:visible;mso-wrap-style:square;mso-wrap-distance-left:9pt;mso-wrap-distance-top:3.6pt;mso-wrap-distance-right:9pt;mso-wrap-distance-bottom:3.6pt;mso-position-horizontal:absolute;mso-position-horizontal-relative:text;mso-position-vertical:absolute;mso-position-vertical-relative:text;v-text-anchor:top" o:gfxdata="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">
+                <v:stroke startarrowwidth="narrow" startarrowlength="short" endarrowwidth="narrow" endarrowlength="short"/>
+                <v:textbox inset="2.53958mm,1.2694mm,2.53958mm,1.2694mm">
+                  <w:txbxContent>
+                    <w:p>
+                      <w:pPr>
+                        <w:spacing w:after="0" w:line="240" w:lineRule="auto"/>
+                        <w:textDirection w:val="btLr"/>
+                      </w:pPr>
+                      <w:r>
+                        <w:rPr>
+                          <w:rFonts w:ascii="Courier New" w:eastAsia="Courier New" w:hAnsi="Courier New" w:cs="Courier New"/>
+                          <w:color w:val="8000FF"/>
+                          <w:sz w:val="20"/>
+                        </w:rPr>
+                        <w:t>int</w:t>
+                      </w:r>
+                      <w:r>
+                        <w:rPr>
+                          <w:rFonts w:ascii="Courier New" w:eastAsia="Courier New" w:hAnsi="Courier New" w:cs="Courier New"/>
+                          <w:color w:val="000000"/>
+                          <w:sz w:val="20"/>
+                        </w:rPr>
+                        <w:t xml:space="preserve"> </w:t>
+                      </w:r>
+                      <w:proofErr w:type="spellStart"/>
+                      <w:r>
+                        <w:rPr>
+                          <w:rFonts w:ascii="Courier New" w:eastAsia="Courier New" w:hAnsi="Courier New" w:cs="Courier New"/>
+                          <w:color w:val="000000"/>
+                          <w:sz w:val="20"/>
+                        </w:rPr>
+                        <w:t>someFunction</w:t>
+                      </w:r>
+                      <w:proofErr w:type="spellEnd"/>
+                      <w:r>
+                        <w:rPr>
+                          <w:rFonts w:ascii="Courier New" w:eastAsia="Courier New" w:hAnsi="Courier New" w:cs="Courier New"/>
+                          <w:b/>
+                          <w:color w:val="000080"/>
+                          <w:sz w:val="20"/>
+                        </w:rPr>
+                        <w:t>(</w:t>
+                      </w:r>
+                      <w:r>
+                        <w:rPr>
+                          <w:rFonts w:ascii="Courier New" w:eastAsia="Courier New" w:hAnsi="Courier New" w:cs="Courier New"/>
+                          <w:color w:val="8000FF"/>
+                          <w:sz w:val="20"/>
+                        </w:rPr>
+                        <w:t>int</w:t>
+                      </w:r>
+                      <w:r>
+                        <w:rPr>
+                          <w:rFonts w:ascii="Courier New" w:eastAsia="Courier New" w:hAnsi="Courier New" w:cs="Courier New"/>
+                          <w:color w:val="000000"/>
+                          <w:sz w:val="20"/>
+                        </w:rPr>
+                        <w:t xml:space="preserve"> param</w:t>
+                      </w:r>
+                      <w:r>
+                        <w:rPr>
+                          <w:rFonts w:ascii="Courier New" w:eastAsia="Courier New" w:hAnsi="Courier New" w:cs="Courier New"/>
+                          <w:b/>
+                          <w:color w:val="000080"/>
+                          <w:sz w:val="20"/>
+                        </w:rPr>
+                        <w:t>)</w:t>
+                      </w:r>
+                    </w:p>
+                    <w:p>
+                      <w:pPr>
+                        <w:spacing w:after="0" w:line="240" w:lineRule="auto"/>
+                        <w:textDirection w:val="btLr"/>
+                      </w:pPr>
+                      <w:r>
+                        <w:rPr>
+                          <w:rFonts w:ascii="Courier New" w:eastAsia="Courier New" w:hAnsi="Courier New" w:cs="Courier New"/>
+                          <w:b/>
+                          <w:color w:val="000080"/>
+                          <w:sz w:val="20"/>
+                        </w:rPr>
+                        <w:t>{</w:t>
+                      </w:r>
+                    </w:p>
+                    <w:p>
+                      <w:pPr>
+                        <w:spacing w:after="0" w:line="240" w:lineRule="auto"/>
+                        <w:textDirection w:val="btLr"/>
+                      </w:pPr>
+                      <w:r>
+                        <w:rPr>
+                          <w:rFonts w:ascii="Courier New" w:eastAsia="Courier New" w:hAnsi="Courier New" w:cs="Courier New"/>
+                          <w:color w:val="000000"/>
+                          <w:sz w:val="20"/>
+                        </w:rPr>
+                        <w:t xml:space="preserve">    </w:t>
+                      </w:r>
+                      <w:r>
+                        <w:rPr>
+                          <w:rFonts w:ascii="Courier New" w:eastAsia="Courier New" w:hAnsi="Courier New" w:cs="Courier New"/>
+                          <w:color w:val="008000"/>
+                          <w:sz w:val="20"/>
+                        </w:rPr>
+                        <w:t>/*some comment */</w:t>
+                      </w:r>
+                    </w:p>
+                    <w:p>
+                      <w:pPr>
+                        <w:spacing w:after="0" w:line="240" w:lineRule="auto"/>
+                        <w:textDirection w:val="btLr"/>
+                      </w:pPr>
+                      <w:r>
+                        <w:rPr>
+                          <w:rFonts w:ascii="Courier New" w:eastAsia="Courier New" w:hAnsi="Courier New" w:cs="Courier New"/>
+                          <w:color w:val="000000"/>
+                          <w:sz w:val="20"/>
+                        </w:rPr>
+                        <w:t xml:space="preserve">    </w:t>
+                      </w:r>
+                      <w:r>
+                        <w:rPr>
+                          <w:rFonts w:ascii="Courier New" w:eastAsia="Courier New" w:hAnsi="Courier New" w:cs="Courier New"/>
+                          <w:color w:val="8000FF"/>
+                          <w:sz w:val="20"/>
+                        </w:rPr>
+                        <w:t>int</w:t>
+                      </w:r>
+                      <w:r>
+                        <w:rPr>
+                          <w:rFonts w:ascii="Courier New" w:eastAsia="Courier New" w:hAnsi="Courier New" w:cs="Courier New"/>
+                          <w:color w:val="000000"/>
+                          <w:sz w:val="20"/>
+                        </w:rPr>
+                        <w:t xml:space="preserve"> </w:t>
+                      </w:r>
+                      <w:proofErr w:type="spellStart"/>
+                      <w:r>
+                        <w:rPr>
+                          <w:rFonts w:ascii="Courier New" w:eastAsia="Courier New" w:hAnsi="Courier New" w:cs="Courier New"/>
+                          <w:color w:val="000000"/>
+                          <w:sz w:val="20"/>
+                        </w:rPr>
+                        <w:t>someVar</w:t>
+                      </w:r>
+                      <w:proofErr w:type="spellEnd"/>
+                      <w:r>
+                        <w:rPr>
+                          <w:rFonts w:ascii="Courier New" w:eastAsia="Courier New" w:hAnsi="Courier New" w:cs="Courier New"/>
+                          <w:color w:val="000000"/>
+                          <w:sz w:val="20"/>
+                        </w:rPr>
+                        <w:t xml:space="preserve"> </w:t>
+                      </w:r>
+                      <w:r>
+                        <w:rPr>
+                          <w:rFonts w:ascii="Courier New" w:eastAsia="Courier New" w:hAnsi="Courier New" w:cs="Courier New"/>
+                          <w:b/>
+                          <w:color w:val="000080"/>
+                          <w:sz w:val="20"/>
+                        </w:rPr>
+                        <w:t>=</w:t>
+                      </w:r>
+                      <w:r>
+                        <w:rPr>
+                          <w:rFonts w:ascii="Courier New" w:eastAsia="Courier New" w:hAnsi="Courier New" w:cs="Courier New"/>
+                          <w:color w:val="000000"/>
+                          <w:sz w:val="20"/>
+                        </w:rPr>
+                        <w:t xml:space="preserve"> </w:t>
+                      </w:r>
+                      <w:r>
+                        <w:rPr>
+                          <w:rFonts w:ascii="Courier New" w:eastAsia="Courier New" w:hAnsi="Courier New" w:cs="Courier New"/>
+                          <w:color w:val="FF8000"/>
+                          <w:sz w:val="20"/>
+                        </w:rPr>
+                        <w:t>5</w:t>
+                      </w:r>
+                      <w:r>
+                        <w:rPr>
+                          <w:rFonts w:ascii="Courier New" w:eastAsia="Courier New" w:hAnsi="Courier New" w:cs="Courier New"/>
+                          <w:b/>
+                          <w:color w:val="000080"/>
+                          <w:sz w:val="20"/>
+                        </w:rPr>
+                        <w:t>;</w:t>
+                      </w:r>
+                    </w:p>
+                    <w:p>
+                      <w:pPr>
+                        <w:spacing w:after="0" w:line="240" w:lineRule="auto"/>
+                        <w:textDirection w:val="btLr"/>
+                      </w:pPr>
+                      <w:r>
+                        <w:rPr>
+                          <w:rFonts w:ascii="Courier New" w:eastAsia="Courier New" w:hAnsi="Courier New" w:cs="Courier New"/>
+                          <w:color w:val="000000"/>
+                          <w:sz w:val="20"/>
+                        </w:rPr>
+                        <w:t xml:space="preserve">    </w:t>
+                      </w:r>
+                      <w:proofErr w:type="spellStart"/>
+                      <w:r>
+                        <w:rPr>
+                          <w:rFonts w:ascii="Courier New" w:eastAsia="Courier New" w:hAnsi="Courier New" w:cs="Courier New"/>
+                          <w:color w:val="000000"/>
+                          <w:sz w:val="20"/>
+                        </w:rPr>
+                        <w:t>someVar</w:t>
+                      </w:r>
+                      <w:proofErr w:type="spellEnd"/>
+                      <w:r>
+                        <w:rPr>
+                          <w:rFonts w:ascii="Courier New" w:eastAsia="Courier New" w:hAnsi="Courier New" w:cs="Courier New"/>
+                          <w:color w:val="000000"/>
+                          <w:sz w:val="20"/>
+                        </w:rPr>
+                        <w:t xml:space="preserve"> </w:t>
+                      </w:r>
+                      <w:r>
+                        <w:rPr>
+                          <w:rFonts w:ascii="Courier New" w:eastAsia="Courier New" w:hAnsi="Courier New" w:cs="Courier New"/>
+                          <w:b/>
+                          <w:color w:val="000080"/>
+                          <w:sz w:val="20"/>
+                        </w:rPr>
+                        <w:t>=</w:t>
+                      </w:r>
+                      <w:r>
+                        <w:rPr>
+                          <w:rFonts w:ascii="Courier New" w:eastAsia="Courier New" w:hAnsi="Courier New" w:cs="Courier New"/>
+                          <w:color w:val="000000"/>
+                          <w:sz w:val="20"/>
+                        </w:rPr>
+                        <w:t xml:space="preserve"> </w:t>
+                      </w:r>
+                      <w:proofErr w:type="spellStart"/>
+                      <w:r>
+                        <w:rPr>
+                          <w:rFonts w:ascii="Courier New" w:eastAsia="Courier New" w:hAnsi="Courier New" w:cs="Courier New"/>
+                          <w:color w:val="000000"/>
+                          <w:sz w:val="20"/>
+                        </w:rPr>
+                        <w:t>someVar</w:t>
+                      </w:r>
+                      <w:r>
+                        <w:rPr>
+                          <w:rFonts w:ascii="Courier New" w:eastAsia="Courier New" w:hAnsi="Courier New" w:cs="Courier New"/>
+                          <w:b/>
+                          <w:color w:val="000080"/>
+                          <w:sz w:val="20"/>
+                        </w:rPr>
+                        <w:t>+</w:t>
+                      </w:r>
+                      <w:r>
+                        <w:rPr>
+                          <w:rFonts w:ascii="Courier New" w:eastAsia="Courier New" w:hAnsi="Courier New" w:cs="Courier New"/>
+                          <w:color w:val="000000"/>
+                          <w:sz w:val="20"/>
+                        </w:rPr>
+                        <w:t>param</w:t>
+                      </w:r>
+                      <w:proofErr w:type="spellEnd"/>
+                      <w:r>
+                        <w:rPr>
+                          <w:rFonts w:ascii="Courier New" w:eastAsia="Courier New" w:hAnsi="Courier New" w:cs="Courier New"/>
+                          <w:b/>
+                          <w:color w:val="000080"/>
+                          <w:sz w:val="20"/>
+                        </w:rPr>
+                        <w:t>;</w:t>
+                      </w:r>
+                    </w:p>
+                    <w:p>
+                      <w:pPr>
+                        <w:spacing w:after="0" w:line="240" w:lineRule="auto"/>
+                        <w:textDirection w:val="btLr"/>
+                      </w:pPr>
+                      <w:r>
+                        <w:rPr>
+                          <w:rFonts w:ascii="Courier New" w:eastAsia="Courier New" w:hAnsi="Courier New" w:cs="Courier New"/>
+                          <w:color w:val="000000"/>
+                          <w:sz w:val="20"/>
+                        </w:rPr>
+                        <w:t xml:space="preserve">    </w:t>
+                      </w:r>
+                      <w:r>
+                        <w:rPr>
+                          <w:rFonts w:ascii="Courier New" w:eastAsia="Courier New" w:hAnsi="Courier New" w:cs="Courier New"/>
+                          <w:b/>
+                          <w:color w:val="0000FF"/>
+                          <w:sz w:val="20"/>
+                        </w:rPr>
+                        <w:t>return</w:t>
+                      </w:r>
+                      <w:r>
+                        <w:rPr>
+                          <w:rFonts w:ascii="Courier New" w:eastAsia="Courier New" w:hAnsi="Courier New" w:cs="Courier New"/>
+                          <w:color w:val="000000"/>
+                          <w:sz w:val="20"/>
+                        </w:rPr>
+                        <w:t xml:space="preserve"> </w:t>
+                      </w:r>
+                      <w:proofErr w:type="spellStart"/>
+                      <w:r>
+                        <w:rPr>
+                          <w:rFonts w:ascii="Courier New" w:eastAsia="Courier New" w:hAnsi="Courier New" w:cs="Courier New"/>
+                          <w:color w:val="000000"/>
+                          <w:sz w:val="20"/>
+                        </w:rPr>
+                        <w:t>someVar</w:t>
+                      </w:r>
+                      <w:proofErr w:type="spellEnd"/>
+                      <w:r>
+                        <w:rPr>
+                          <w:rFonts w:ascii="Courier New" w:eastAsia="Courier New" w:hAnsi="Courier New" w:cs="Courier New"/>
+                          <w:b/>
+                          <w:color w:val="000080"/>
+                          <w:sz w:val="20"/>
+                        </w:rPr>
+                        <w:t>;</w:t>
+                      </w:r>
+                    </w:p>
+                    <w:p>
+                      <w:pPr>
+                        <w:spacing w:after="0" w:line="240" w:lineRule="auto"/>
+                        <w:textDirection w:val="btLr"/>
+                      </w:pPr>
+                      <w:r>
+                        <w:rPr>
+                          <w:rFonts w:ascii="Courier New" w:eastAsia="Courier New" w:hAnsi="Courier New" w:cs="Courier New"/>
+                          <w:b/>
+                          <w:color w:val="000080"/>
+                          <w:sz w:val="20"/>
+                        </w:rPr>
+                        <w:t>}</w:t>
+                      </w:r>
+                    </w:p>
+                    <w:p>
+                      <w:pPr>
+                        <w:spacing w:line="258" w:lineRule="auto"/>
+                        <w:textDirection w:val="btLr"/>
+                      </w:pPr>
+                    </w:p>
+                  </w:txbxContent>
+                </v:textbox>
+                <w10:wrap type="topAndBottom"/>
+              </v:rect>
+            </w:pict>
           </mc:Fallback>
         </mc:AlternateContent>
       </w:r>
@@ -933,7 +1433,7 @@
           <w:noProof/>
         </w:rPr>
         <mc:AlternateContent>
-          <mc:Choice Requires="wpg">
+          <mc:Choice Requires="wps">
             <w:drawing>
               <wp:anchor distT="0" distB="0" distL="114300" distR="114300" simplePos="0" relativeHeight="251659264" behindDoc="0" locked="0" layoutInCell="1" hidden="0" allowOverlap="1">
                 <wp:simplePos x="0" y="0"/>
@@ -996,47 +1496,32 @@
               </wp:anchor>
             </w:drawing>
           </mc:Choice>
-          <mc:Fallback xmlns:sl="http://schemas.openxmlformats.org/schemaLibrary/2006/main" xmlns:a="http://schemas.openxmlformats.org/drawingml/2006/main" xmlns:pic="http://schemas.openxmlformats.org/drawingml/2006/picture" xmlns:c="http://schemas.openxmlformats.org/drawingml/2006/chart" xmlns:lc="http://schemas.openxmlformats.org/drawingml/2006/lockedCanvas" xmlns:dgm="http://schemas.openxmlformats.org/drawingml/2006/diagram">
-            <w:drawing>
-              <wp:anchor allowOverlap="1" behindDoc="0" distB="0" distT="0" distL="114300" distR="114300" hidden="0" layoutInCell="1" locked="0" relativeHeight="0" simplePos="0">
-                <wp:simplePos x="0" y="0"/>
-                <wp:positionH relativeFrom="column">
-                  <wp:posOffset>1727200</wp:posOffset>
-                </wp:positionH>
-                <wp:positionV relativeFrom="paragraph">
-                  <wp:posOffset>1917700</wp:posOffset>
-                </wp:positionV>
-                <wp:extent cx="3390900" cy="12700"/>
-                <wp:effectExtent b="0" l="0" r="0" t="0"/>
-                <wp:wrapTopAndBottom distB="0" distT="0"/>
-                <wp:docPr id="219" name="image2.png"/>
-                <a:graphic>
-                  <a:graphicData uri="http://schemas.openxmlformats.org/drawingml/2006/picture">
-                    <pic:pic>
-                      <pic:nvPicPr>
-                        <pic:cNvPr id="0" name="image2.png"/>
-                        <pic:cNvPicPr preferRelativeResize="0"/>
-                      </pic:nvPicPr>
-                      <pic:blipFill>
-                        <a:blip r:embed="rId8"/>
-                        <a:srcRect/>
-                        <a:stretch>
-                          <a:fillRect/>
-                        </a:stretch>
-                      </pic:blipFill>
-                      <pic:spPr>
-                        <a:xfrm>
-                          <a:off x="0" y="0"/>
-                          <a:ext cx="3390900" cy="12700"/>
-                        </a:xfrm>
-                        <a:prstGeom prst="rect"/>
-                        <a:ln/>
-                      </pic:spPr>
-                    </pic:pic>
-                  </a:graphicData>
-                </a:graphic>
-              </wp:anchor>
-            </w:drawing>
+          <mc:Fallback>
+            <w:pict>
+              <v:rect id="Rectangle 219" o:spid="_x0000_s1027" style="position:absolute;left:0;text-align:left;margin-left:136pt;margin-top:151pt;width:267pt;height:1pt;z-index:251659264;visibility:visible;mso-wrap-style:square;mso-wrap-distance-left:9pt;mso-wrap-distance-top:0;mso-wrap-distance-right:9pt;mso-wrap-distance-bottom:0;mso-position-horizontal:absolute;mso-position-horizontal-relative:text;mso-position-vertical:absolute;mso-position-vertical-relative:text;v-text-anchor:top" o:gfxdata="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" stroked="f">
+                <v:textbox inset="0,0,0,0">
+                  <w:txbxContent>
+                    <w:p>
+                      <w:pPr>
+                        <w:spacing w:after="200" w:line="240" w:lineRule="auto"/>
+                        <w:jc w:val="center"/>
+                        <w:textDirection w:val="btLr"/>
+                      </w:pPr>
+                      <w:r>
+                        <w:rPr>
+                          <w:rFonts w:ascii="Times New Roman" w:eastAsia="Times New Roman" w:hAnsi="Times New Roman" w:cs="Times New Roman"/>
+                          <w:i/>
+                          <w:color w:val="000000"/>
+                          <w:sz w:val="18"/>
+                        </w:rPr>
+                        <w:t>Figure  SEQ Figure \* ARABIC 1: Some Algorithm implementation</w:t>
+                      </w:r>
+                    </w:p>
+                  </w:txbxContent>
+                </v:textbox>
+                <w10:wrap type="topAndBottom"/>
+              </v:rect>
+            </w:pict>
           </mc:Fallback>
         </mc:AlternateContent>
       </w:r>
@@ -1098,7 +1583,17 @@
           <w:sz w:val="24"/>
           <w:szCs w:val="24"/>
         </w:rPr>
-        <w:t xml:space="preserve"> if in the description we say the project needs to have certain output then measure the output of your code vs. that metric). Show output from the console or from your application here if necessary (as a picture or a table). If your code does not run to specification, then explain why here. We will be more understanding if your issues are well documented. If your code does not run, and there is no explanation in either your comments or report, then you’re not leaving us with many choices concerning your grades.</w:t>
+        <w:t xml:space="preserve"> if in the description we say the project needs to have certain output then measure the output of your </w:t>
+      </w:r>
+      <w:r>
+        <w:rPr>
+          <w:rFonts w:ascii="Times New Roman" w:eastAsia="Times New Roman" w:hAnsi="Times New Roman" w:cs="Times New Roman"/>
+          <w:i/>
+          <w:sz w:val="24"/>
+          <w:szCs w:val="24"/>
+        </w:rPr>
+        <w:lastRenderedPageBreak/>
+        <w:t>code vs. that metric). Show output from the console or from your application here if necessary (as a picture or a table). If your code does not run to specification, then explain why here. We will be more understanding if your issues are well documented. If your code does not run, and there is no explanation in either your comments or report, then you’re not leaving us with many choices concerning your grades.</w:t>
       </w:r>
     </w:p>
     <w:p>
@@ -1123,38 +1618,27 @@
     </w:p>
     <w:p>
       <w:pPr>
-        <w:jc w:val="both"/>
+        <w:rPr>
+          <w:rFonts w:ascii="Times New Roman" w:eastAsia="Times New Roman" w:hAnsi="Times New Roman" w:cs="Times New Roman"/>
+          <w:i/>
+          <w:sz w:val="28"/>
+          <w:szCs w:val="28"/>
+        </w:rPr>
+      </w:pPr>
+      <w:bookmarkStart w:id="0" w:name="_heading=h.gjdgxs" w:colFirst="0" w:colLast="0"/>
+      <w:bookmarkEnd w:id="0"/>
+      <w:r>
         <w:rPr>
           <w:rFonts w:ascii="Times New Roman" w:eastAsia="Times New Roman" w:hAnsi="Times New Roman" w:cs="Times New Roman"/>
           <w:i/>
           <w:sz w:val="24"/>
           <w:szCs w:val="24"/>
         </w:rPr>
-      </w:pPr>
-      <w:r>
-        <w:rPr>
-          <w:rFonts w:ascii="Times New Roman" w:eastAsia="Times New Roman" w:hAnsi="Times New Roman" w:cs="Times New Roman"/>
-          <w:i/>
-          <w:sz w:val="24"/>
-          <w:szCs w:val="24"/>
-        </w:rPr>
-        <w:t>Give any concluding remarks here. If you learned anything talk about that here as well. If you discovered anything interesting, then talk about it here too.</w:t>
-      </w:r>
-    </w:p>
-    <w:p>
-      <w:pPr>
-        <w:rPr>
-          <w:rFonts w:ascii="Times New Roman" w:eastAsia="Times New Roman" w:hAnsi="Times New Roman" w:cs="Times New Roman"/>
-          <w:i/>
-          <w:sz w:val="28"/>
-          <w:szCs w:val="28"/>
-        </w:rPr>
-      </w:pPr>
-      <w:bookmarkStart w:id="0" w:name="_heading=h.gjdgxs" w:colFirst="0" w:colLast="0"/>
-      <w:bookmarkEnd w:id="0"/>
+        <w:t xml:space="preserve">This was a very thorough project, and while I feel like I gained a lot from it, I think the way in which I approached it could have been smoother. When I went about designing my project, I tried to finish most of it so that I could compare against the output files given, however, in retrospect I think divvying out the files a bit more would have made the entire assignment a bit less confusing. </w:t>
+      </w:r>
     </w:p>
     <w:sectPr>
-      <w:headerReference w:type="default" r:id="rId9"/>
+      <w:headerReference w:type="default" r:id="rId7"/>
       <w:pgSz w:w="12240" w:h="15840"/>
       <w:pgMar w:top="720" w:right="720" w:bottom="720" w:left="720" w:header="720" w:footer="720" w:gutter="0"/>
       <w:pgNumType w:start="1"/>
@@ -1243,7 +1727,15 @@
         <w:sz w:val="24"/>
         <w:szCs w:val="24"/>
       </w:rPr>
-      <w:t xml:space="preserve">&lt;Your name(s) here&gt; </w:t>
+      <w:t>Ellison Schilling</w:t>
+    </w:r>
+    <w:r>
+      <w:rPr>
+        <w:color w:val="8496B0"/>
+        <w:sz w:val="24"/>
+        <w:szCs w:val="24"/>
+      </w:rPr>
+      <w:t xml:space="preserve"> </w:t>
     </w:r>
     <w:r>
       <w:rPr>
@@ -2134,6 +2626,32 @@
       <w:szCs w:val="48"/>
     </w:rPr>
   </w:style>
+  <w:style w:type="paragraph" w:customStyle="1" w:styleId="whitespace-pre-wrap">
+    <w:name w:val="whitespace-pre-wrap"/>
+    <w:basedOn w:val="Normal"/>
+    <w:rsid w:val="00385381"/>
+    <w:pPr>
+      <w:spacing w:before="100" w:beforeAutospacing="1" w:after="100" w:afterAutospacing="1" w:line="240" w:lineRule="auto"/>
+    </w:pPr>
+    <w:rPr>
+      <w:rFonts w:ascii="Times New Roman" w:eastAsia="Times New Roman" w:hAnsi="Times New Roman" w:cs="Times New Roman"/>
+      <w:sz w:val="24"/>
+      <w:szCs w:val="24"/>
+    </w:rPr>
+  </w:style>
+  <w:style w:type="character" w:styleId="HTMLCode">
+    <w:name w:val="HTML Code"/>
+    <w:basedOn w:val="DefaultParagraphFont"/>
+    <w:uiPriority w:val="99"/>
+    <w:semiHidden/>
+    <w:unhideWhenUsed/>
+    <w:rsid w:val="00385381"/>
+    <w:rPr>
+      <w:rFonts w:ascii="Courier New" w:eastAsia="Times New Roman" w:hAnsi="Courier New" w:cs="Courier New"/>
+      <w:sz w:val="20"/>
+      <w:szCs w:val="20"/>
+    </w:rPr>
+  </w:style>
 </w:styles>
 </file>
 

</xml_diff>